<commit_message>
Update OBJETO DE ESTUDIO 2024 TESIS.docx
cambio problematica
</commit_message>
<xml_diff>
--- a/OBJETO DE ESTUDIO 2024 TESIS.docx
+++ b/OBJETO DE ESTUDIO 2024 TESIS.docx
@@ -1,9 +1,10 @@
 
 <file path=word/document.xml><?xml version="1.0" encoding="utf-8"?>
-<w:document xmlns:wpc="http://schemas.microsoft.com/office/word/2010/wordprocessingCanvas" xmlns:cx="http://schemas.microsoft.com/office/drawing/2014/chartex" xmlns:cx1="http://schemas.microsoft.com/office/drawing/2015/9/8/chartex" xmlns:cx2="http://schemas.microsoft.com/office/drawing/2015/10/21/chartex" xmlns:cx3="http://schemas.microsoft.com/office/drawing/2016/5/9/chartex" xmlns:cx4="http://schemas.microsoft.com/office/drawing/2016/5/10/chartex" xmlns:cx5="http://schemas.microsoft.com/office/drawing/2016/5/11/chartex" xmlns:cx6="http://schemas.microsoft.com/office/drawing/2016/5/12/chartex" xmlns:cx7="http://schemas.microsoft.com/office/drawing/2016/5/13/chartex" xmlns:cx8="http://schemas.microsoft.com/office/drawing/2016/5/14/chartex" xmlns:mc="http://schemas.openxmlformats.org/markup-compatibility/2006" xmlns:aink="http://schemas.microsoft.com/office/drawing/2016/ink" xmlns:am3d="http://schemas.microsoft.com/office/drawing/2017/model3d" xmlns:o="urn:schemas-microsoft-com:office:office" xmlns:r="http://schemas.openxmlformats.org/officeDocument/2006/relationships" xmlns:m="http://schemas.openxmlformats.org/officeDocument/2006/math" xmlns:v="urn:schemas-microsoft-com:vml" xmlns:wp14="http://schemas.microsoft.com/office/word/2010/wordprocessingDrawing" xmlns:wp="http://schemas.openxmlformats.org/drawingml/2006/wordprocessingDrawing" xmlns:w10="urn:schemas-microsoft-com:office:word" xmlns:w="http://schemas.openxmlformats.org/wordprocessingml/2006/main" xmlns:w14="http://schemas.microsoft.com/office/word/2010/wordml" xmlns:w15="http://schemas.microsoft.com/office/word/2012/wordml" xmlns:w16cex="http://schemas.microsoft.com/office/word/2018/wordml/cex" xmlns:w16cid="http://schemas.microsoft.com/office/word/2016/wordml/cid" xmlns:w16="http://schemas.microsoft.com/office/word/2018/wordml" xmlns:w16sdtdh="http://schemas.microsoft.com/office/word/2020/wordml/sdtdatahash" xmlns:w16se="http://schemas.microsoft.com/office/word/2015/wordml/symex" xmlns:wpg="http://schemas.microsoft.com/office/word/2010/wordprocessingGroup" xmlns:wpi="http://schemas.microsoft.com/office/word/2010/wordprocessingInk" xmlns:wne="http://schemas.microsoft.com/office/word/2006/wordml" xmlns:wps="http://schemas.microsoft.com/office/word/2010/wordprocessingShape" mc:Ignorable="w14 w15 w16se w16cid w16 w16cex w16sdtdh wp14">
+<w:document xmlns:wpc="http://schemas.microsoft.com/office/word/2010/wordprocessingCanvas" xmlns:cx="http://schemas.microsoft.com/office/drawing/2014/chartex" xmlns:cx1="http://schemas.microsoft.com/office/drawing/2015/9/8/chartex" xmlns:cx2="http://schemas.microsoft.com/office/drawing/2015/10/21/chartex" xmlns:cx3="http://schemas.microsoft.com/office/drawing/2016/5/9/chartex" xmlns:cx4="http://schemas.microsoft.com/office/drawing/2016/5/10/chartex" xmlns:cx5="http://schemas.microsoft.com/office/drawing/2016/5/11/chartex" xmlns:cx6="http://schemas.microsoft.com/office/drawing/2016/5/12/chartex" xmlns:cx7="http://schemas.microsoft.com/office/drawing/2016/5/13/chartex" xmlns:cx8="http://schemas.microsoft.com/office/drawing/2016/5/14/chartex" xmlns:mc="http://schemas.openxmlformats.org/markup-compatibility/2006" xmlns:aink="http://schemas.microsoft.com/office/drawing/2016/ink" xmlns:am3d="http://schemas.microsoft.com/office/drawing/2017/model3d" xmlns:o="urn:schemas-microsoft-com:office:office" xmlns:oel="http://schemas.microsoft.com/office/2019/extlst" xmlns:r="http://schemas.openxmlformats.org/officeDocument/2006/relationships" xmlns:m="http://schemas.openxmlformats.org/officeDocument/2006/math" xmlns:v="urn:schemas-microsoft-com:vml" xmlns:wp14="http://schemas.microsoft.com/office/word/2010/wordprocessingDrawing" xmlns:wp="http://schemas.openxmlformats.org/drawingml/2006/wordprocessingDrawing" xmlns:w10="urn:schemas-microsoft-com:office:word" xmlns:w="http://schemas.openxmlformats.org/wordprocessingml/2006/main" xmlns:w14="http://schemas.microsoft.com/office/word/2010/wordml" xmlns:w15="http://schemas.microsoft.com/office/word/2012/wordml" xmlns:w16cex="http://schemas.microsoft.com/office/word/2018/wordml/cex" xmlns:w16cid="http://schemas.microsoft.com/office/word/2016/wordml/cid" xmlns:w16="http://schemas.microsoft.com/office/word/2018/wordml" xmlns:w16du="http://schemas.microsoft.com/office/word/2023/wordml/word16du" xmlns:w16sdtdh="http://schemas.microsoft.com/office/word/2020/wordml/sdtdatahash" xmlns:w16se="http://schemas.microsoft.com/office/word/2015/wordml/symex" xmlns:wpg="http://schemas.microsoft.com/office/word/2010/wordprocessingGroup" xmlns:wpi="http://schemas.microsoft.com/office/word/2010/wordprocessingInk" xmlns:wne="http://schemas.microsoft.com/office/word/2006/wordml" xmlns:wps="http://schemas.microsoft.com/office/word/2010/wordprocessingShape" mc:Ignorable="w14 w15 w16se w16cid w16 w16cex w16sdtdh w16du wp14">
   <w:body>
     <w:p>
       <w:pPr>
+        <w:ind w:firstLine="708"/>
         <w:jc w:val="center"/>
         <w:rPr>
           <w:rFonts w:ascii="Times New Roman" w:hAnsi="Times New Roman"/>
@@ -54,72 +55,129 @@
         <w:rPr>
           <w:rFonts w:ascii="Times New Roman" w:hAnsi="Times New Roman"/>
           <w:bCs/>
-          <w:i/>
-          <w:iCs/>
-          <w:caps/>
-          <w:sz w:val="24"/>
-          <w:szCs w:val="24"/>
-        </w:rPr>
-      </w:pPr>
-      <w:r>
-        <w:rPr>
-          <w:rFonts w:ascii="Times New Roman" w:hAnsi="Times New Roman"/>
-          <w:sz w:val="24"/>
-        </w:rPr>
-        <w:t xml:space="preserve">Implementar </w:t>
-      </w:r>
-      <w:r>
-        <w:rPr>
-          <w:rFonts w:ascii="Times New Roman" w:hAnsi="Times New Roman"/>
-          <w:sz w:val="24"/>
-          <w:highlight w:val="green"/>
-        </w:rPr>
-        <w:t>técnicas y metodologías que integren la ambientalización del aprendizaje</w:t>
-      </w:r>
-      <w:r>
-        <w:rPr>
-          <w:rFonts w:ascii="Times New Roman" w:hAnsi="Times New Roman"/>
-          <w:sz w:val="24"/>
-        </w:rPr>
-        <w:t xml:space="preserve"> en matemáticas, con el fin de fomentar </w:t>
-      </w:r>
-      <w:r>
-        <w:rPr>
-          <w:rFonts w:ascii="Times New Roman" w:hAnsi="Times New Roman"/>
-          <w:sz w:val="24"/>
-          <w:highlight w:val="green"/>
-        </w:rPr>
-        <w:t>aprendizajes significativos y contextualizados en estudiantes de secundaria</w:t>
-      </w:r>
-      <w:r>
-        <w:rPr>
-          <w:rFonts w:ascii="Times New Roman" w:hAnsi="Times New Roman"/>
-          <w:sz w:val="24"/>
+          <w:iCs/>
+          <w:sz w:val="24"/>
+          <w:szCs w:val="24"/>
+        </w:rPr>
+      </w:pPr>
+      <w:r>
+        <w:rPr>
+          <w:rFonts w:ascii="Times New Roman" w:hAnsi="Times New Roman"/>
+          <w:bCs/>
+          <w:iCs/>
+          <w:sz w:val="24"/>
+          <w:szCs w:val="24"/>
+        </w:rPr>
+        <w:t xml:space="preserve">Implementar metodologías que promuevan una atmósfera educativa enriquecedora en el aprendizaje de matemáticas, </w:t>
+      </w:r>
+      <w:r>
+        <w:rPr>
+          <w:rFonts w:ascii="Times New Roman" w:hAnsi="Times New Roman"/>
+          <w:bCs/>
+          <w:iCs/>
+          <w:sz w:val="24"/>
+          <w:szCs w:val="24"/>
+        </w:rPr>
+        <w:t>para</w:t>
+      </w:r>
+      <w:r>
+        <w:rPr>
+          <w:rFonts w:ascii="Times New Roman" w:hAnsi="Times New Roman"/>
+          <w:bCs/>
+          <w:iCs/>
+          <w:sz w:val="24"/>
+          <w:szCs w:val="24"/>
+        </w:rPr>
+        <w:t xml:space="preserve"> </w:t>
+      </w:r>
+      <w:r>
+        <w:rPr>
+          <w:rFonts w:ascii="Times New Roman" w:hAnsi="Times New Roman"/>
+          <w:bCs/>
+          <w:iCs/>
+          <w:sz w:val="24"/>
+          <w:szCs w:val="24"/>
+        </w:rPr>
+        <w:t>generar</w:t>
+      </w:r>
+      <w:r>
+        <w:rPr>
+          <w:rFonts w:ascii="Times New Roman" w:hAnsi="Times New Roman"/>
+          <w:bCs/>
+          <w:iCs/>
+          <w:sz w:val="24"/>
+          <w:szCs w:val="24"/>
+        </w:rPr>
+        <w:t xml:space="preserve"> aprendizajes significativos y contextualizados para los </w:t>
+      </w:r>
+      <w:r>
+        <w:rPr>
+          <w:rFonts w:ascii="Times New Roman" w:hAnsi="Times New Roman"/>
+          <w:bCs/>
+          <w:iCs/>
+          <w:sz w:val="24"/>
+          <w:szCs w:val="24"/>
+        </w:rPr>
+        <w:t xml:space="preserve">estudiantes de tercer grado </w:t>
+      </w:r>
+      <w:r>
+        <w:rPr>
+          <w:rFonts w:ascii="Times New Roman" w:hAnsi="Times New Roman"/>
+          <w:bCs/>
+          <w:iCs/>
+          <w:sz w:val="24"/>
+          <w:szCs w:val="24"/>
+        </w:rPr>
+        <w:t xml:space="preserve">de </w:t>
+      </w:r>
+      <w:r>
+        <w:rPr>
+          <w:rFonts w:ascii="Times New Roman" w:hAnsi="Times New Roman"/>
+          <w:bCs/>
+          <w:iCs/>
+          <w:sz w:val="24"/>
+          <w:szCs w:val="24"/>
+        </w:rPr>
+        <w:t xml:space="preserve">la </w:t>
+      </w:r>
+      <w:r>
+        <w:rPr>
+          <w:rFonts w:ascii="Times New Roman" w:hAnsi="Times New Roman"/>
+          <w:bCs/>
+          <w:iCs/>
+          <w:sz w:val="24"/>
+          <w:szCs w:val="24"/>
+        </w:rPr>
+        <w:t>secundaria</w:t>
+      </w:r>
+      <w:r>
+        <w:rPr>
+          <w:rFonts w:ascii="Times New Roman" w:hAnsi="Times New Roman"/>
+          <w:bCs/>
+          <w:iCs/>
+          <w:sz w:val="24"/>
+          <w:szCs w:val="24"/>
+        </w:rPr>
+        <w:t xml:space="preserve"> </w:t>
+      </w:r>
+      <w:r>
+        <w:rPr>
+          <w:rFonts w:ascii="Times New Roman" w:hAnsi="Times New Roman"/>
+          <w:bCs/>
+          <w:sz w:val="24"/>
+          <w:szCs w:val="24"/>
+        </w:rPr>
+        <w:t>técnica No.84 “Ramón López Velarde”</w:t>
+      </w:r>
+      <w:r>
+        <w:rPr>
+          <w:rFonts w:ascii="Times New Roman" w:hAnsi="Times New Roman"/>
+          <w:bCs/>
+          <w:iCs/>
+          <w:sz w:val="24"/>
+          <w:szCs w:val="24"/>
         </w:rPr>
         <w:t>.</w:t>
-      </w:r>
-    </w:p>
-    <w:p>
-      <w:pPr>
-        <w:jc w:val="both"/>
-        <w:rPr>
-          <w:rFonts w:ascii="Times New Roman" w:hAnsi="Times New Roman"/>
-          <w:bCs/>
-          <w:iCs/>
-          <w:sz w:val="24"/>
-          <w:szCs w:val="24"/>
-        </w:rPr>
-      </w:pPr>
-      <w:r>
-        <w:rPr>
-          <w:rFonts w:ascii="Times New Roman" w:hAnsi="Times New Roman"/>
-          <w:bCs/>
-          <w:iCs/>
-          <w:sz w:val="24"/>
-          <w:szCs w:val="24"/>
-          <w:highlight w:val="yellow"/>
-        </w:rPr>
-        <w:t>Implementar técnicas y metodologías que promuevan una atmósfera educativa enriquecedora en el aprendizaje de matemáticas, con el objetivo de fomentar aprendizajes significativos y contextualizados para los estudiantes de secundaria.</w:t>
       </w:r>
     </w:p>
     <w:p>
@@ -182,8 +240,40 @@
           <w:sz w:val="24"/>
           <w:szCs w:val="24"/>
         </w:rPr>
-        <w:t>onocer el contexto de los alumnos de 3° grado de matemáticas de la escuela secundaria técnica No.84 “Ramón López Velarde”.</w:t>
-      </w:r>
+        <w:t>onocer el contexto</w:t>
+      </w:r>
+      <w:r>
+        <w:rPr>
+          <w:rFonts w:ascii="Times New Roman" w:hAnsi="Times New Roman"/>
+          <w:bCs/>
+          <w:sz w:val="24"/>
+          <w:szCs w:val="24"/>
+        </w:rPr>
+        <w:t xml:space="preserve"> áulico</w:t>
+      </w:r>
+      <w:r>
+        <w:rPr>
+          <w:rFonts w:ascii="Times New Roman" w:hAnsi="Times New Roman"/>
+          <w:bCs/>
+          <w:sz w:val="24"/>
+          <w:szCs w:val="24"/>
+        </w:rPr>
+        <w:t xml:space="preserve"> de los alumnos de 3° grado de matemáticas de la escuela secundaria técnica No.84 “Ramón López Velarde”.</w:t>
+      </w:r>
+    </w:p>
+    <w:p>
+      <w:pPr>
+        <w:pStyle w:val="Prrafodelista"/>
+        <w:spacing w:line="360" w:lineRule="auto"/>
+        <w:jc w:val="both"/>
+        <w:rPr>
+          <w:rFonts w:ascii="Times New Roman" w:hAnsi="Times New Roman"/>
+          <w:bCs/>
+          <w:caps/>
+          <w:sz w:val="24"/>
+          <w:szCs w:val="24"/>
+        </w:rPr>
+      </w:pPr>
     </w:p>
     <w:p>
       <w:pPr>
@@ -208,8 +298,21 @@
           <w:rFonts w:ascii="Times New Roman" w:hAnsi="Times New Roman"/>
           <w:sz w:val="24"/>
         </w:rPr>
-        <w:t>Contextualizar la educación mexicana a través de las distintas reformas educativas, analizando los aspectos que buscaban mejorar en el pasado y comparándolos con las visiones y objetivos de las reformas educativas actuales</w:t>
-      </w:r>
+        <w:t>Revisar la atmosfera educativa, anteriores y posteriores a  la última reforma educativa en México.</w:t>
+      </w:r>
+    </w:p>
+    <w:p>
+      <w:pPr>
+        <w:pStyle w:val="Prrafodelista"/>
+        <w:rPr>
+          <w:rFonts w:ascii="Times New Roman" w:hAnsi="Times New Roman"/>
+          <w:bCs/>
+          <w:i/>
+          <w:iCs/>
+          <w:sz w:val="24"/>
+          <w:szCs w:val="24"/>
+        </w:rPr>
+      </w:pPr>
     </w:p>
     <w:p>
       <w:pPr>
@@ -232,31 +335,58 @@
       <w:r>
         <w:rPr>
           <w:rFonts w:ascii="Times New Roman" w:hAnsi="Times New Roman"/>
-          <w:bCs/>
-          <w:sz w:val="24"/>
-          <w:szCs w:val="24"/>
-        </w:rPr>
-        <w:t xml:space="preserve">Identificar y analizar técnicas y metodologías didácticas que fomenten el aprendizaje significativo y contextualizado, integrando la </w:t>
-      </w:r>
-      <w:r>
-        <w:rPr>
-          <w:rFonts w:ascii="Times New Roman" w:hAnsi="Times New Roman"/>
-          <w:bCs/>
-          <w:sz w:val="24"/>
-          <w:szCs w:val="24"/>
-          <w:highlight w:val="cyan"/>
-        </w:rPr>
-        <w:t>atmósfera educativa</w:t>
-      </w:r>
-      <w:r>
-        <w:rPr>
-          <w:rFonts w:ascii="Times New Roman" w:hAnsi="Times New Roman"/>
-          <w:bCs/>
-          <w:sz w:val="24"/>
-          <w:szCs w:val="24"/>
-        </w:rPr>
-        <w:t>, con el objetivo de mejorar la comprensión del contenido matemático en los alumnos de 3° de secundaria.</w:t>
-      </w:r>
+          <w:sz w:val="24"/>
+        </w:rPr>
+        <w:t xml:space="preserve">Contextualizar </w:t>
+      </w:r>
+      <w:r>
+        <w:rPr>
+          <w:rFonts w:ascii="Times New Roman" w:hAnsi="Times New Roman"/>
+          <w:bCs/>
+          <w:i/>
+          <w:iCs/>
+          <w:sz w:val="24"/>
+          <w:szCs w:val="24"/>
+        </w:rPr>
+        <w:t xml:space="preserve">los cambios en el sistema educativo y su impacto en la aplicación de los planes y programas en la secundaria ramon lopez </w:t>
+      </w:r>
+    </w:p>
+    <w:p>
+      <w:pPr>
+        <w:pStyle w:val="Prrafodelista"/>
+        <w:rPr>
+          <w:rFonts w:ascii="Times New Roman" w:hAnsi="Times New Roman"/>
+          <w:sz w:val="24"/>
+        </w:rPr>
+      </w:pPr>
+    </w:p>
+    <w:p>
+      <w:pPr>
+        <w:pStyle w:val="Prrafodelista"/>
+        <w:rPr>
+          <w:rFonts w:ascii="Times New Roman" w:hAnsi="Times New Roman"/>
+          <w:bCs/>
+          <w:i/>
+          <w:iCs/>
+          <w:sz w:val="24"/>
+          <w:szCs w:val="24"/>
+        </w:rPr>
+      </w:pPr>
+    </w:p>
+    <w:p>
+      <w:pPr>
+        <w:pStyle w:val="Prrafodelista"/>
+        <w:spacing w:line="360" w:lineRule="auto"/>
+        <w:jc w:val="both"/>
+        <w:rPr>
+          <w:rFonts w:ascii="Times New Roman" w:hAnsi="Times New Roman"/>
+          <w:bCs/>
+          <w:i/>
+          <w:iCs/>
+          <w:sz w:val="24"/>
+          <w:szCs w:val="24"/>
+        </w:rPr>
+      </w:pPr>
     </w:p>
     <w:p>
       <w:pPr>
@@ -279,94 +409,82 @@
       <w:r>
         <w:rPr>
           <w:rFonts w:ascii="Times New Roman" w:hAnsi="Times New Roman"/>
-          <w:sz w:val="24"/>
-        </w:rPr>
-        <w:t>Clasificar</w:t>
-      </w:r>
-      <w:r>
-        <w:rPr>
-          <w:rFonts w:ascii="Times New Roman" w:hAnsi="Times New Roman"/>
-          <w:sz w:val="24"/>
-        </w:rPr>
-        <w:t xml:space="preserve"> y Seleccionar</w:t>
-      </w:r>
-      <w:r>
-        <w:rPr>
-          <w:rFonts w:ascii="Times New Roman" w:hAnsi="Times New Roman"/>
-          <w:sz w:val="24"/>
-        </w:rPr>
-        <w:t xml:space="preserve"> técnicas y metodologías que incentiven a los alumnos de 3°</w:t>
-      </w:r>
-      <w:r>
-        <w:rPr>
-          <w:rFonts w:ascii="Times New Roman" w:hAnsi="Times New Roman"/>
-          <w:sz w:val="24"/>
-        </w:rPr>
-        <w:t xml:space="preserve"> de secundaria</w:t>
-      </w:r>
-      <w:r>
-        <w:rPr>
-          <w:rFonts w:ascii="Times New Roman" w:hAnsi="Times New Roman"/>
-          <w:sz w:val="24"/>
-        </w:rPr>
-        <w:t xml:space="preserve"> a involucrarse activamente, creando un ambiente de confianza en el que puedan expresar abiertamente sus ideas y experiencias, con </w:t>
-      </w:r>
-      <w:r>
-        <w:rPr>
-          <w:rFonts w:ascii="Times New Roman" w:hAnsi="Times New Roman"/>
-          <w:sz w:val="24"/>
-        </w:rPr>
-        <w:t>el objetivo</w:t>
-      </w:r>
-      <w:r>
-        <w:rPr>
-          <w:rFonts w:ascii="Times New Roman" w:hAnsi="Times New Roman"/>
-          <w:sz w:val="24"/>
-        </w:rPr>
-        <w:t xml:space="preserve"> </w:t>
-      </w:r>
-      <w:r>
-        <w:rPr>
-          <w:rFonts w:ascii="Times New Roman" w:hAnsi="Times New Roman"/>
-          <w:sz w:val="24"/>
-        </w:rPr>
-        <w:t>d</w:t>
-      </w:r>
-      <w:r>
-        <w:rPr>
-          <w:rFonts w:ascii="Times New Roman" w:hAnsi="Times New Roman"/>
-          <w:sz w:val="24"/>
-        </w:rPr>
-        <w:t>e</w:t>
-      </w:r>
-      <w:r>
-        <w:rPr>
-          <w:rFonts w:ascii="Times New Roman" w:hAnsi="Times New Roman"/>
-          <w:sz w:val="24"/>
-        </w:rPr>
-        <w:t xml:space="preserve"> aprender</w:t>
-      </w:r>
-      <w:r>
-        <w:rPr>
-          <w:rFonts w:ascii="Times New Roman" w:hAnsi="Times New Roman"/>
-          <w:sz w:val="24"/>
-        </w:rPr>
-        <w:t xml:space="preserve"> matemátic</w:t>
-      </w:r>
-      <w:r>
-        <w:rPr>
-          <w:rFonts w:ascii="Times New Roman" w:hAnsi="Times New Roman"/>
-          <w:sz w:val="24"/>
-        </w:rPr>
-        <w:t>as de manera significativa</w:t>
-      </w:r>
-      <w:r>
-        <w:rPr>
-          <w:rFonts w:ascii="Times New Roman" w:hAnsi="Times New Roman"/>
-          <w:sz w:val="24"/>
-        </w:rPr>
-        <w:t>.</w:t>
-      </w:r>
+          <w:bCs/>
+          <w:sz w:val="24"/>
+          <w:szCs w:val="24"/>
+        </w:rPr>
+        <w:t xml:space="preserve">Identificar y analizar técnicas y </w:t>
+      </w:r>
+      <w:r>
+        <w:rPr>
+          <w:rFonts w:ascii="Times New Roman" w:hAnsi="Times New Roman"/>
+          <w:bCs/>
+          <w:sz w:val="24"/>
+          <w:szCs w:val="24"/>
+        </w:rPr>
+        <w:t>metodos</w:t>
+      </w:r>
+      <w:r>
+        <w:rPr>
+          <w:rFonts w:ascii="Times New Roman" w:hAnsi="Times New Roman"/>
+          <w:bCs/>
+          <w:sz w:val="24"/>
+          <w:szCs w:val="24"/>
+        </w:rPr>
+        <w:t xml:space="preserve"> didáctic</w:t>
+      </w:r>
+      <w:r>
+        <w:rPr>
+          <w:rFonts w:ascii="Times New Roman" w:hAnsi="Times New Roman"/>
+          <w:bCs/>
+          <w:sz w:val="24"/>
+          <w:szCs w:val="24"/>
+        </w:rPr>
+        <w:t>os</w:t>
+      </w:r>
+      <w:r>
+        <w:rPr>
+          <w:rFonts w:ascii="Times New Roman" w:hAnsi="Times New Roman"/>
+          <w:bCs/>
+          <w:sz w:val="24"/>
+          <w:szCs w:val="24"/>
+        </w:rPr>
+        <w:t xml:space="preserve">s que fomenten el aprendizaje significativo y contextualizado, integrando la </w:t>
+      </w:r>
+      <w:r>
+        <w:rPr>
+          <w:rFonts w:ascii="Times New Roman" w:hAnsi="Times New Roman"/>
+          <w:bCs/>
+          <w:sz w:val="24"/>
+          <w:szCs w:val="24"/>
+          <w:highlight w:val="cyan"/>
+        </w:rPr>
+        <w:t>atmósfera educativa</w:t>
+      </w:r>
+      <w:r>
+        <w:rPr>
+          <w:rFonts w:ascii="Times New Roman" w:hAnsi="Times New Roman"/>
+          <w:bCs/>
+          <w:sz w:val="24"/>
+          <w:szCs w:val="24"/>
+        </w:rPr>
+        <w:t>, con el objetivo de mejorar la comprensión del contenido matemático en los alumnos de 3° de secundaria.</w:t>
+      </w:r>
+    </w:p>
+    <w:p>
+      <w:pPr>
+        <w:pStyle w:val="Prrafodelista"/>
+        <w:spacing w:line="360" w:lineRule="auto"/>
+        <w:jc w:val="both"/>
+        <w:rPr>
+          <w:rFonts w:ascii="Times New Roman" w:hAnsi="Times New Roman"/>
+          <w:bCs/>
+          <w:i/>
+          <w:iCs/>
+          <w:sz w:val="24"/>
+          <w:szCs w:val="24"/>
+        </w:rPr>
+      </w:pPr>
     </w:p>
     <w:p>
       <w:pPr>
@@ -384,18 +502,105 @@
           <w:iCs/>
           <w:sz w:val="24"/>
           <w:szCs w:val="24"/>
-          <w:highlight w:val="yellow"/>
-        </w:rPr>
-      </w:pPr>
-      <w:r>
-        <w:rPr>
-          <w:rFonts w:ascii="Times New Roman" w:hAnsi="Times New Roman" w:cs="Times New Roman"/>
-          <w:sz w:val="24"/>
-          <w:szCs w:val="24"/>
-          <w:highlight w:val="yellow"/>
-        </w:rPr>
-        <w:t>Fomentar la participación de los alumnos de 3° mediante la implementación de metodologías y técnicas activas que generen un mayor compromiso con el aprendizaje de las matemáticas.</w:t>
-      </w:r>
+        </w:rPr>
+      </w:pPr>
+      <w:r>
+        <w:rPr>
+          <w:rFonts w:ascii="Times New Roman" w:hAnsi="Times New Roman"/>
+          <w:sz w:val="24"/>
+        </w:rPr>
+        <w:t>Clasificar</w:t>
+      </w:r>
+      <w:r>
+        <w:rPr>
+          <w:rFonts w:ascii="Times New Roman" w:hAnsi="Times New Roman"/>
+          <w:sz w:val="24"/>
+        </w:rPr>
+        <w:t xml:space="preserve"> y </w:t>
+      </w:r>
+      <w:r>
+        <w:rPr>
+          <w:rFonts w:ascii="Times New Roman" w:hAnsi="Times New Roman"/>
+          <w:sz w:val="24"/>
+        </w:rPr>
+        <w:t>Seleccionar</w:t>
+      </w:r>
+      <w:r>
+        <w:rPr>
+          <w:rFonts w:ascii="Times New Roman" w:hAnsi="Times New Roman"/>
+          <w:sz w:val="24"/>
+        </w:rPr>
+        <w:t xml:space="preserve"> metodologías</w:t>
+      </w:r>
+      <w:r>
+        <w:rPr>
+          <w:rFonts w:ascii="Times New Roman" w:hAnsi="Times New Roman"/>
+          <w:sz w:val="24"/>
+        </w:rPr>
+        <w:t xml:space="preserve"> que </w:t>
+      </w:r>
+      <w:r>
+        <w:rPr>
+          <w:rFonts w:ascii="Times New Roman" w:hAnsi="Times New Roman"/>
+          <w:sz w:val="24"/>
+        </w:rPr>
+        <w:t>estimulen</w:t>
+      </w:r>
+      <w:r>
+        <w:rPr>
+          <w:rFonts w:ascii="Times New Roman" w:hAnsi="Times New Roman"/>
+          <w:sz w:val="24"/>
+        </w:rPr>
+        <w:t xml:space="preserve"> a los alumnos de 3°</w:t>
+      </w:r>
+      <w:r>
+        <w:rPr>
+          <w:rFonts w:ascii="Times New Roman" w:hAnsi="Times New Roman"/>
+          <w:sz w:val="24"/>
+        </w:rPr>
+        <w:t xml:space="preserve"> de secundaria</w:t>
+      </w:r>
+      <w:r>
+        <w:rPr>
+          <w:rFonts w:ascii="Times New Roman" w:hAnsi="Times New Roman"/>
+          <w:sz w:val="24"/>
+        </w:rPr>
+        <w:t xml:space="preserve"> a involucrarse activamente, creando un ambiente de confianza en el que puedan expresar </w:t>
+      </w:r>
+      <w:r>
+        <w:rPr>
+          <w:rFonts w:ascii="Times New Roman" w:hAnsi="Times New Roman"/>
+          <w:sz w:val="24"/>
+        </w:rPr>
+        <w:t>libremente</w:t>
+      </w:r>
+      <w:r>
+        <w:rPr>
+          <w:rFonts w:ascii="Times New Roman" w:hAnsi="Times New Roman"/>
+          <w:sz w:val="24"/>
+        </w:rPr>
+        <w:t xml:space="preserve"> sus ideas y experiencias</w:t>
+      </w:r>
+      <w:r>
+        <w:rPr>
+          <w:rFonts w:ascii="Times New Roman" w:hAnsi="Times New Roman"/>
+          <w:sz w:val="24"/>
+        </w:rPr>
+        <w:t>.</w:t>
+      </w:r>
+    </w:p>
+    <w:p>
+      <w:pPr>
+        <w:pStyle w:val="Prrafodelista"/>
+        <w:rPr>
+          <w:rFonts w:ascii="Times New Roman" w:hAnsi="Times New Roman"/>
+          <w:bCs/>
+          <w:i/>
+          <w:iCs/>
+          <w:sz w:val="24"/>
+          <w:szCs w:val="24"/>
+        </w:rPr>
+      </w:pPr>
     </w:p>
     <w:p>
       <w:pPr>
@@ -421,7 +626,35 @@
           <w:rFonts w:ascii="Times New Roman" w:hAnsi="Times New Roman"/>
           <w:sz w:val="24"/>
         </w:rPr>
-        <w:t>Crear entornos controlados en donde los alumnos de 3° de secundaria logren desarrollar habilidades de resolución de problemas matemáticos de manera significativa</w:t>
+        <w:t xml:space="preserve">Crear </w:t>
+      </w:r>
+      <w:r>
+        <w:rPr>
+          <w:rFonts w:ascii="Times New Roman" w:hAnsi="Times New Roman"/>
+          <w:sz w:val="24"/>
+        </w:rPr>
+        <w:t>atmosferas de aprendizaje</w:t>
+      </w:r>
+      <w:r>
+        <w:rPr>
+          <w:rFonts w:ascii="Times New Roman" w:hAnsi="Times New Roman"/>
+          <w:sz w:val="24"/>
+        </w:rPr>
+        <w:t xml:space="preserve"> controlad</w:t>
+      </w:r>
+      <w:r>
+        <w:rPr>
+          <w:rFonts w:ascii="Times New Roman" w:hAnsi="Times New Roman"/>
+          <w:sz w:val="24"/>
+        </w:rPr>
+        <w:t>a</w:t>
+      </w:r>
+      <w:r>
+        <w:rPr>
+          <w:rFonts w:ascii="Times New Roman" w:hAnsi="Times New Roman"/>
+          <w:sz w:val="24"/>
+        </w:rPr>
+        <w:t>s en donde los alumnos de 3° de secundaria logren desarrollar habilidades de resolución de problemas matemáticos de manera significativa</w:t>
       </w:r>
       <w:r>
         <w:rPr>
@@ -580,6 +813,7 @@
           <w:color w:val="000000" w:themeColor="text1"/>
           <w:sz w:val="24"/>
           <w:szCs w:val="24"/>
+          <w:highlight w:val="red"/>
         </w:rPr>
       </w:pPr>
       <w:r>
@@ -600,7 +834,27 @@
           <w:szCs w:val="24"/>
           <w:highlight w:val="cyan"/>
         </w:rPr>
-        <w:t xml:space="preserve"> mi trayecto formativo en la Escuela Normal Superior del Valle de Toluca (ENSVT),</w:t>
+        <w:t xml:space="preserve"> mi </w:t>
+      </w:r>
+      <w:r>
+        <w:rPr>
+          <w:rFonts w:ascii="Times New Roman" w:hAnsi="Times New Roman"/>
+          <w:color w:val="000000" w:themeColor="text1"/>
+          <w:sz w:val="24"/>
+          <w:szCs w:val="24"/>
+          <w:highlight w:val="cyan"/>
+        </w:rPr>
+        <w:t>formación en el área de la enseñanza y aprendiza….</w:t>
+      </w:r>
+      <w:r>
+        <w:rPr>
+          <w:rFonts w:ascii="Times New Roman" w:hAnsi="Times New Roman"/>
+          <w:color w:val="000000" w:themeColor="text1"/>
+          <w:sz w:val="24"/>
+          <w:szCs w:val="24"/>
+          <w:highlight w:val="cyan"/>
+        </w:rPr>
+        <w:t xml:space="preserve"> en la Escuela Normal Superior del Valle de Toluca (ENSVT),</w:t>
       </w:r>
       <w:r>
         <w:rPr>
@@ -618,7 +872,7 @@
           <w:color w:val="000000" w:themeColor="text1"/>
           <w:sz w:val="24"/>
           <w:szCs w:val="24"/>
-          <w:highlight w:val="cyan"/>
+          <w:highlight w:val="red"/>
         </w:rPr>
         <w:t xml:space="preserve">principalmente en el área de </w:t>
       </w:r>
@@ -628,7 +882,7 @@
           <w:color w:val="000000" w:themeColor="text1"/>
           <w:sz w:val="24"/>
           <w:szCs w:val="24"/>
-          <w:highlight w:val="cyan"/>
+          <w:highlight w:val="red"/>
         </w:rPr>
         <w:t>la Enseñanza y Aprendizaje de las Matemática</w:t>
       </w:r>
@@ -638,201 +892,9 @@
           <w:color w:val="000000" w:themeColor="text1"/>
           <w:sz w:val="24"/>
           <w:szCs w:val="24"/>
-          <w:highlight w:val="cyan"/>
-        </w:rPr>
-        <w:t xml:space="preserve"> en nivel Secundaria me percate de situaciones que me llamaron la atención</w:t>
-      </w:r>
-      <w:r>
-        <w:rPr>
-          <w:rFonts w:ascii="Times New Roman" w:hAnsi="Times New Roman"/>
-          <w:color w:val="000000" w:themeColor="text1"/>
-          <w:sz w:val="24"/>
-          <w:szCs w:val="24"/>
-          <w:highlight w:val="cyan"/>
-        </w:rPr>
-        <w:t xml:space="preserve">, </w:t>
-      </w:r>
-      <w:r>
-        <w:rPr>
-          <w:rFonts w:ascii="Times New Roman" w:hAnsi="Times New Roman"/>
-          <w:color w:val="000000" w:themeColor="text1"/>
-          <w:sz w:val="24"/>
-          <w:szCs w:val="24"/>
-          <w:highlight w:val="cyan"/>
-        </w:rPr>
-        <w:t>retomando las primeras jornadas de prácticas</w:t>
-      </w:r>
-      <w:r>
-        <w:rPr>
-          <w:rFonts w:ascii="Times New Roman" w:hAnsi="Times New Roman"/>
-          <w:color w:val="000000" w:themeColor="text1"/>
-          <w:sz w:val="24"/>
-          <w:szCs w:val="24"/>
-          <w:highlight w:val="cyan"/>
-        </w:rPr>
-        <w:t xml:space="preserve"> llevadas a cabo en el primer y segundo semestre</w:t>
-      </w:r>
-      <w:r>
-        <w:rPr>
-          <w:rFonts w:ascii="Times New Roman" w:hAnsi="Times New Roman"/>
-          <w:color w:val="000000" w:themeColor="text1"/>
-          <w:sz w:val="24"/>
-          <w:szCs w:val="24"/>
-          <w:highlight w:val="cyan"/>
-        </w:rPr>
-        <w:t xml:space="preserve"> de la licenciatura</w:t>
-      </w:r>
-      <w:r>
-        <w:rPr>
-          <w:rFonts w:ascii="Times New Roman" w:hAnsi="Times New Roman"/>
-          <w:color w:val="000000" w:themeColor="text1"/>
-          <w:sz w:val="24"/>
-          <w:szCs w:val="24"/>
-          <w:highlight w:val="cyan"/>
-        </w:rPr>
-        <w:t>, donde se realizó una observación a diferentes instituciones educativas con sus distintos contextos en la zona geográfica de Toluca y alrededores</w:t>
-      </w:r>
-      <w:r>
-        <w:rPr>
-          <w:rFonts w:ascii="Times New Roman" w:hAnsi="Times New Roman"/>
-          <w:color w:val="000000" w:themeColor="text1"/>
-          <w:sz w:val="24"/>
-          <w:szCs w:val="24"/>
-          <w:highlight w:val="cyan"/>
-        </w:rPr>
-        <w:t xml:space="preserve">. </w:t>
-      </w:r>
-      <w:r>
-        <w:rPr>
-          <w:rFonts w:ascii="Times New Roman" w:hAnsi="Times New Roman"/>
-          <w:color w:val="000000" w:themeColor="text1"/>
-          <w:sz w:val="24"/>
-          <w:szCs w:val="24"/>
-          <w:highlight w:val="cyan"/>
-        </w:rPr>
-        <w:t>En esa experiencia formativa utili</w:t>
-      </w:r>
-      <w:r>
-        <w:rPr>
-          <w:rFonts w:ascii="Times New Roman" w:hAnsi="Times New Roman"/>
-          <w:color w:val="000000" w:themeColor="text1"/>
-          <w:sz w:val="24"/>
-          <w:szCs w:val="24"/>
-          <w:highlight w:val="cyan"/>
-        </w:rPr>
-        <w:t xml:space="preserve">ce </w:t>
-      </w:r>
-      <w:r>
-        <w:rPr>
-          <w:rFonts w:ascii="Times New Roman" w:hAnsi="Times New Roman"/>
-          <w:color w:val="000000" w:themeColor="text1"/>
-          <w:sz w:val="24"/>
-          <w:szCs w:val="24"/>
-          <w:highlight w:val="cyan"/>
-        </w:rPr>
-        <w:t>cier</w:t>
-      </w:r>
-      <w:r>
-        <w:rPr>
-          <w:rFonts w:ascii="Times New Roman" w:hAnsi="Times New Roman"/>
-          <w:color w:val="000000" w:themeColor="text1"/>
-          <w:sz w:val="24"/>
-          <w:szCs w:val="24"/>
-          <w:highlight w:val="cyan"/>
-        </w:rPr>
-        <w:t xml:space="preserve">tos instrumentos de </w:t>
-      </w:r>
-      <w:r>
-        <w:rPr>
-          <w:rFonts w:ascii="Times New Roman" w:hAnsi="Times New Roman"/>
-          <w:color w:val="000000" w:themeColor="text1"/>
-          <w:sz w:val="24"/>
-          <w:szCs w:val="24"/>
-          <w:highlight w:val="cyan"/>
-        </w:rPr>
-        <w:t xml:space="preserve">recolección </w:t>
-      </w:r>
-      <w:r>
-        <w:rPr>
-          <w:rFonts w:ascii="Times New Roman" w:hAnsi="Times New Roman"/>
-          <w:color w:val="000000" w:themeColor="text1"/>
-          <w:sz w:val="24"/>
-          <w:szCs w:val="24"/>
-          <w:highlight w:val="cyan"/>
-        </w:rPr>
-        <w:t>de datos, la cual tenían la finalidad de recabar información de cada institución escolar</w:t>
-      </w:r>
-      <w:r>
-        <w:rPr>
-          <w:rFonts w:ascii="Times New Roman" w:hAnsi="Times New Roman"/>
-          <w:color w:val="000000" w:themeColor="text1"/>
-          <w:sz w:val="24"/>
-          <w:szCs w:val="24"/>
-        </w:rPr>
-        <w:t xml:space="preserve"> entre ellos conocer el contexto (Áulico, Escolar, Institucional y Social) de cada institución, además de </w:t>
-      </w:r>
-      <w:r>
-        <w:rPr>
-          <w:rFonts w:ascii="Times New Roman" w:hAnsi="Times New Roman"/>
-          <w:color w:val="000000" w:themeColor="text1"/>
-          <w:sz w:val="24"/>
-          <w:szCs w:val="24"/>
-        </w:rPr>
-        <w:t>visualizar técnicas de enseñanza que empleaban los docentes con sus estudiantes. Para</w:t>
-      </w:r>
-      <w:r>
-        <w:rPr>
-          <w:rFonts w:ascii="Times New Roman" w:hAnsi="Times New Roman"/>
-          <w:color w:val="000000" w:themeColor="text1"/>
-          <w:sz w:val="24"/>
-          <w:szCs w:val="24"/>
-        </w:rPr>
-        <w:t xml:space="preserve"> e</w:t>
-      </w:r>
-      <w:r>
-        <w:rPr>
-          <w:rFonts w:ascii="Times New Roman" w:hAnsi="Times New Roman"/>
-          <w:color w:val="000000" w:themeColor="text1"/>
-          <w:sz w:val="24"/>
-          <w:szCs w:val="24"/>
-        </w:rPr>
-        <w:t>llo se genero unas</w:t>
-      </w:r>
-      <w:r>
-        <w:rPr>
-          <w:rFonts w:ascii="Times New Roman" w:hAnsi="Times New Roman"/>
-          <w:color w:val="000000" w:themeColor="text1"/>
-          <w:sz w:val="24"/>
-          <w:szCs w:val="24"/>
-        </w:rPr>
-        <w:t xml:space="preserve"> guías de observación</w:t>
-      </w:r>
-      <w:r>
-        <w:rPr>
-          <w:rFonts w:ascii="Times New Roman" w:hAnsi="Times New Roman"/>
-          <w:color w:val="000000" w:themeColor="text1"/>
-          <w:sz w:val="24"/>
-          <w:szCs w:val="24"/>
-        </w:rPr>
-        <w:t xml:space="preserve"> donde se involucraban los aspectos anteriores además de anexar cuestionarios</w:t>
-      </w:r>
-      <w:r>
-        <w:rPr>
-          <w:rFonts w:ascii="Times New Roman" w:hAnsi="Times New Roman"/>
-          <w:color w:val="000000" w:themeColor="text1"/>
-          <w:sz w:val="24"/>
-          <w:szCs w:val="24"/>
-        </w:rPr>
-        <w:t>, entrevistas,</w:t>
-      </w:r>
-      <w:r>
-        <w:rPr>
-          <w:rFonts w:ascii="Times New Roman" w:hAnsi="Times New Roman"/>
-          <w:color w:val="000000" w:themeColor="text1"/>
-          <w:sz w:val="24"/>
-          <w:szCs w:val="24"/>
-        </w:rPr>
-        <w:t xml:space="preserve"> test de aprendizaje entre otros.</w:t>
+          <w:highlight w:val="red"/>
+        </w:rPr>
+        <w:t xml:space="preserve"> en nivel Secundaria </w:t>
       </w:r>
     </w:p>
     <w:p>
@@ -852,60 +914,97 @@
           <w:color w:val="000000" w:themeColor="text1"/>
           <w:sz w:val="24"/>
           <w:szCs w:val="24"/>
-        </w:rPr>
-        <w:t xml:space="preserve">Como docente en formación </w:t>
-      </w:r>
-      <w:r>
-        <w:rPr>
-          <w:rFonts w:ascii="Times New Roman" w:hAnsi="Times New Roman"/>
-          <w:color w:val="000000" w:themeColor="text1"/>
-          <w:sz w:val="24"/>
-          <w:szCs w:val="24"/>
-        </w:rPr>
-        <w:t>observe que los estudiantes tiene</w:t>
-      </w:r>
-      <w:r>
-        <w:rPr>
-          <w:rFonts w:ascii="Times New Roman" w:hAnsi="Times New Roman"/>
-          <w:color w:val="000000" w:themeColor="text1"/>
-          <w:sz w:val="24"/>
-          <w:szCs w:val="24"/>
-        </w:rPr>
-        <w:t>n</w:t>
-      </w:r>
-      <w:r>
-        <w:rPr>
-          <w:rFonts w:ascii="Times New Roman" w:hAnsi="Times New Roman"/>
-          <w:color w:val="000000" w:themeColor="text1"/>
-          <w:sz w:val="24"/>
-          <w:szCs w:val="24"/>
-        </w:rPr>
-        <w:t xml:space="preserve"> la dificultad de aprender matemáticas,</w:t>
-      </w:r>
-      <w:r>
-        <w:rPr>
-          <w:rFonts w:ascii="Times New Roman" w:hAnsi="Times New Roman"/>
-          <w:color w:val="000000" w:themeColor="text1"/>
-          <w:sz w:val="24"/>
-          <w:szCs w:val="24"/>
-        </w:rPr>
-        <w:t xml:space="preserve"> en donde cada estudiante me comentaba que los procesos y algoritmos matemáticos al momento de ser explicados se les hacía confuso, claramente basándome en un cuestionario aplicado</w:t>
-      </w:r>
-      <w:r>
-        <w:rPr>
-          <w:rFonts w:ascii="Times New Roman" w:hAnsi="Times New Roman"/>
-          <w:color w:val="000000" w:themeColor="text1"/>
-          <w:sz w:val="24"/>
-          <w:szCs w:val="24"/>
-        </w:rPr>
-        <w:t>,</w:t>
-      </w:r>
-      <w:r>
-        <w:rPr>
-          <w:rFonts w:ascii="Times New Roman" w:hAnsi="Times New Roman"/>
-          <w:color w:val="000000" w:themeColor="text1"/>
-          <w:sz w:val="24"/>
-          <w:szCs w:val="24"/>
+          <w:highlight w:val="cyan"/>
+        </w:rPr>
+        <w:t>observe</w:t>
+      </w:r>
+      <w:r>
+        <w:rPr>
+          <w:rFonts w:ascii="Times New Roman" w:hAnsi="Times New Roman"/>
+          <w:color w:val="000000" w:themeColor="text1"/>
+          <w:sz w:val="24"/>
+          <w:szCs w:val="24"/>
+          <w:highlight w:val="cyan"/>
+        </w:rPr>
+        <w:t xml:space="preserve"> situaciones</w:t>
+      </w:r>
+      <w:r>
+        <w:rPr>
+          <w:rFonts w:ascii="Times New Roman" w:hAnsi="Times New Roman"/>
+          <w:color w:val="000000" w:themeColor="text1"/>
+          <w:sz w:val="24"/>
+          <w:szCs w:val="24"/>
+          <w:highlight w:val="cyan"/>
+        </w:rPr>
+        <w:t xml:space="preserve"> de interés durante </w:t>
+      </w:r>
+      <w:r>
+        <w:rPr>
+          <w:rFonts w:ascii="Times New Roman" w:hAnsi="Times New Roman"/>
+          <w:color w:val="000000" w:themeColor="text1"/>
+          <w:sz w:val="24"/>
+          <w:szCs w:val="24"/>
+          <w:highlight w:val="cyan"/>
+        </w:rPr>
+        <w:t xml:space="preserve"> las primeras jornadas de prácticas</w:t>
+      </w:r>
+      <w:r>
+        <w:rPr>
+          <w:rFonts w:ascii="Times New Roman" w:hAnsi="Times New Roman"/>
+          <w:color w:val="000000" w:themeColor="text1"/>
+          <w:sz w:val="24"/>
+          <w:szCs w:val="24"/>
+          <w:highlight w:val="cyan"/>
+        </w:rPr>
+        <w:t xml:space="preserve"> llevadas a cabo en el primer y segundo semestre</w:t>
+      </w:r>
+      <w:r>
+        <w:rPr>
+          <w:rFonts w:ascii="Times New Roman" w:hAnsi="Times New Roman"/>
+          <w:color w:val="000000" w:themeColor="text1"/>
+          <w:sz w:val="24"/>
+          <w:szCs w:val="24"/>
+          <w:highlight w:val="cyan"/>
+        </w:rPr>
+        <w:t xml:space="preserve"> de la licenciatura</w:t>
+      </w:r>
+      <w:r>
+        <w:rPr>
+          <w:rFonts w:ascii="Times New Roman" w:hAnsi="Times New Roman"/>
+          <w:color w:val="000000" w:themeColor="text1"/>
+          <w:sz w:val="24"/>
+          <w:szCs w:val="24"/>
+          <w:highlight w:val="cyan"/>
+        </w:rPr>
+        <w:t xml:space="preserve">, donde </w:t>
+      </w:r>
+      <w:r>
+        <w:rPr>
+          <w:rFonts w:ascii="Times New Roman" w:hAnsi="Times New Roman"/>
+          <w:color w:val="000000" w:themeColor="text1"/>
+          <w:sz w:val="24"/>
+          <w:szCs w:val="24"/>
+          <w:highlight w:val="cyan"/>
+        </w:rPr>
+        <w:t>realic</w:t>
+      </w:r>
+      <w:r>
+        <w:rPr>
+          <w:rFonts w:ascii="Times New Roman" w:hAnsi="Times New Roman"/>
+          <w:color w:val="000000" w:themeColor="text1"/>
+          <w:sz w:val="24"/>
+          <w:szCs w:val="24"/>
+          <w:highlight w:val="cyan"/>
+        </w:rPr>
+        <w:t>e</w:t>
+      </w:r>
+      <w:r>
+        <w:rPr>
+          <w:rFonts w:ascii="Times New Roman" w:hAnsi="Times New Roman"/>
+          <w:color w:val="000000" w:themeColor="text1"/>
+          <w:sz w:val="24"/>
+          <w:szCs w:val="24"/>
+          <w:highlight w:val="cyan"/>
         </w:rPr>
         <w:t xml:space="preserve"> </w:t>
       </w:r>
@@ -915,53 +1014,247 @@
           <w:color w:val="000000" w:themeColor="text1"/>
           <w:sz w:val="24"/>
           <w:szCs w:val="24"/>
-        </w:rPr>
-        <w:t xml:space="preserve">donde se incluyó la siguiente pregunta </w:t>
-      </w:r>
-      <w:r>
-        <w:rPr>
-          <w:rFonts w:ascii="Times New Roman" w:hAnsi="Times New Roman"/>
-          <w:color w:val="000000" w:themeColor="text1"/>
-          <w:sz w:val="24"/>
-          <w:szCs w:val="24"/>
-        </w:rPr>
-        <w:t>¿por qué el disgusto hacia las matemáticas?</w:t>
-      </w:r>
-      <w:r>
-        <w:rPr>
-          <w:rFonts w:ascii="Times New Roman" w:hAnsi="Times New Roman"/>
-          <w:color w:val="000000" w:themeColor="text1"/>
-          <w:sz w:val="24"/>
-          <w:szCs w:val="24"/>
-        </w:rPr>
-        <w:t xml:space="preserve"> Por lo que cada estudiante me dio su punto de vista</w:t>
-      </w:r>
-      <w:r>
-        <w:rPr>
-          <w:rFonts w:ascii="Times New Roman" w:hAnsi="Times New Roman"/>
-          <w:color w:val="000000" w:themeColor="text1"/>
-          <w:sz w:val="24"/>
-          <w:szCs w:val="24"/>
-        </w:rPr>
-        <w:t>, esto me dio la pauta d</w:t>
-      </w:r>
-      <w:r>
-        <w:rPr>
-          <w:rFonts w:ascii="Times New Roman" w:hAnsi="Times New Roman"/>
-          <w:color w:val="000000" w:themeColor="text1"/>
-          <w:sz w:val="24"/>
-          <w:szCs w:val="24"/>
-        </w:rPr>
-        <w:t xml:space="preserve">e ¿Cuál es el agente causante del por qué se perciben difíciles las matemáticas?, ¿A caso serán la explicación del docente? ¿La falta de técnicas didácticas? </w:t>
-      </w:r>
-      <w:r>
-        <w:rPr>
-          <w:rFonts w:ascii="Times New Roman" w:hAnsi="Times New Roman"/>
-          <w:color w:val="000000" w:themeColor="text1"/>
-          <w:sz w:val="24"/>
-          <w:szCs w:val="24"/>
-        </w:rPr>
-        <w:t>¿El ambiente en aula o la falta de contextualizar las problemáticas matemáticas?</w:t>
+          <w:highlight w:val="cyan"/>
+        </w:rPr>
+        <w:t>diversas jornadas de observación en</w:t>
+      </w:r>
+      <w:r>
+        <w:rPr>
+          <w:rFonts w:ascii="Times New Roman" w:hAnsi="Times New Roman"/>
+          <w:color w:val="000000" w:themeColor="text1"/>
+          <w:sz w:val="24"/>
+          <w:szCs w:val="24"/>
+          <w:highlight w:val="cyan"/>
+        </w:rPr>
+        <w:t xml:space="preserve"> instituciones educativas con distintos contextos geográfic</w:t>
+      </w:r>
+      <w:r>
+        <w:rPr>
+          <w:rFonts w:ascii="Times New Roman" w:hAnsi="Times New Roman"/>
+          <w:color w:val="000000" w:themeColor="text1"/>
+          <w:sz w:val="24"/>
+          <w:szCs w:val="24"/>
+          <w:highlight w:val="cyan"/>
+        </w:rPr>
+        <w:t>os</w:t>
+      </w:r>
+      <w:r>
+        <w:rPr>
+          <w:rFonts w:ascii="Times New Roman" w:hAnsi="Times New Roman"/>
+          <w:color w:val="000000" w:themeColor="text1"/>
+          <w:sz w:val="24"/>
+          <w:szCs w:val="24"/>
+          <w:highlight w:val="cyan"/>
+        </w:rPr>
+        <w:t xml:space="preserve"> de Toluca y alrededores</w:t>
+      </w:r>
+      <w:r>
+        <w:rPr>
+          <w:rFonts w:ascii="Times New Roman" w:hAnsi="Times New Roman"/>
+          <w:color w:val="000000" w:themeColor="text1"/>
+          <w:sz w:val="24"/>
+          <w:szCs w:val="24"/>
+          <w:highlight w:val="cyan"/>
+        </w:rPr>
+        <w:t xml:space="preserve">. </w:t>
+      </w:r>
+      <w:r>
+        <w:rPr>
+          <w:rFonts w:ascii="Times New Roman" w:hAnsi="Times New Roman"/>
+          <w:color w:val="000000" w:themeColor="text1"/>
+          <w:sz w:val="24"/>
+          <w:szCs w:val="24"/>
+          <w:highlight w:val="cyan"/>
+        </w:rPr>
+        <w:t xml:space="preserve">En </w:t>
+      </w:r>
+      <w:r>
+        <w:rPr>
+          <w:rFonts w:ascii="Times New Roman" w:hAnsi="Times New Roman"/>
+          <w:color w:val="000000" w:themeColor="text1"/>
+          <w:sz w:val="24"/>
+          <w:szCs w:val="24"/>
+          <w:highlight w:val="cyan"/>
+        </w:rPr>
+        <w:t>estas</w:t>
+      </w:r>
+      <w:r>
+        <w:rPr>
+          <w:rFonts w:ascii="Times New Roman" w:hAnsi="Times New Roman"/>
+          <w:color w:val="000000" w:themeColor="text1"/>
+          <w:sz w:val="24"/>
+          <w:szCs w:val="24"/>
+          <w:highlight w:val="cyan"/>
+        </w:rPr>
+        <w:t xml:space="preserve"> experiencia</w:t>
+      </w:r>
+      <w:r>
+        <w:rPr>
+          <w:rFonts w:ascii="Times New Roman" w:hAnsi="Times New Roman"/>
+          <w:color w:val="000000" w:themeColor="text1"/>
+          <w:sz w:val="24"/>
+          <w:szCs w:val="24"/>
+          <w:highlight w:val="cyan"/>
+        </w:rPr>
+        <w:t>s</w:t>
+      </w:r>
+      <w:r>
+        <w:rPr>
+          <w:rFonts w:ascii="Times New Roman" w:hAnsi="Times New Roman"/>
+          <w:color w:val="000000" w:themeColor="text1"/>
+          <w:sz w:val="24"/>
+          <w:szCs w:val="24"/>
+          <w:highlight w:val="cyan"/>
+        </w:rPr>
+        <w:t xml:space="preserve"> formativa utili</w:t>
+      </w:r>
+      <w:r>
+        <w:rPr>
+          <w:rFonts w:ascii="Times New Roman" w:hAnsi="Times New Roman"/>
+          <w:color w:val="000000" w:themeColor="text1"/>
+          <w:sz w:val="24"/>
+          <w:szCs w:val="24"/>
+          <w:highlight w:val="cyan"/>
+        </w:rPr>
+        <w:t xml:space="preserve">ce instrumentos de </w:t>
+      </w:r>
+      <w:r>
+        <w:rPr>
+          <w:rFonts w:ascii="Times New Roman" w:hAnsi="Times New Roman"/>
+          <w:color w:val="000000" w:themeColor="text1"/>
+          <w:sz w:val="24"/>
+          <w:szCs w:val="24"/>
+          <w:highlight w:val="cyan"/>
+        </w:rPr>
+        <w:t xml:space="preserve">recolección </w:t>
+      </w:r>
+      <w:r>
+        <w:rPr>
+          <w:rFonts w:ascii="Times New Roman" w:hAnsi="Times New Roman"/>
+          <w:color w:val="000000" w:themeColor="text1"/>
+          <w:sz w:val="24"/>
+          <w:szCs w:val="24"/>
+          <w:highlight w:val="cyan"/>
+        </w:rPr>
+        <w:t xml:space="preserve">de datos, </w:t>
+      </w:r>
+      <w:r>
+        <w:rPr>
+          <w:rFonts w:ascii="Times New Roman" w:hAnsi="Times New Roman"/>
+          <w:color w:val="000000" w:themeColor="text1"/>
+          <w:sz w:val="24"/>
+          <w:szCs w:val="24"/>
+          <w:highlight w:val="cyan"/>
+        </w:rPr>
+        <w:t>con</w:t>
+      </w:r>
+      <w:r>
+        <w:rPr>
+          <w:rFonts w:ascii="Times New Roman" w:hAnsi="Times New Roman"/>
+          <w:color w:val="000000" w:themeColor="text1"/>
+          <w:sz w:val="24"/>
+          <w:szCs w:val="24"/>
+          <w:highlight w:val="cyan"/>
+        </w:rPr>
+        <w:t xml:space="preserve"> la finalidad </w:t>
+      </w:r>
+      <w:r>
+        <w:rPr>
+          <w:rFonts w:ascii="Times New Roman" w:hAnsi="Times New Roman"/>
+          <w:color w:val="000000" w:themeColor="text1"/>
+          <w:sz w:val="24"/>
+          <w:szCs w:val="24"/>
+          <w:highlight w:val="red"/>
+        </w:rPr>
+        <w:t>de recabar información de cada institución escolar</w:t>
+      </w:r>
+      <w:r>
+        <w:rPr>
+          <w:rFonts w:ascii="Times New Roman" w:hAnsi="Times New Roman"/>
+          <w:color w:val="000000" w:themeColor="text1"/>
+          <w:sz w:val="24"/>
+          <w:szCs w:val="24"/>
+        </w:rPr>
+        <w:t xml:space="preserve"> entre ellos conocer el contexto (Áulico, Escolar, Institucional y Social) de cada institución, además de </w:t>
+      </w:r>
+      <w:r>
+        <w:rPr>
+          <w:rFonts w:ascii="Times New Roman" w:hAnsi="Times New Roman"/>
+          <w:color w:val="000000" w:themeColor="text1"/>
+          <w:sz w:val="24"/>
+          <w:szCs w:val="24"/>
+        </w:rPr>
+        <w:t>visualizar técnicas de enseñanza que empleaban los docentes con sus estudiantes</w:t>
+      </w:r>
+      <w:r>
+        <w:rPr>
+          <w:rFonts w:ascii="Times New Roman" w:hAnsi="Times New Roman"/>
+          <w:color w:val="000000" w:themeColor="text1"/>
+          <w:sz w:val="24"/>
+          <w:szCs w:val="24"/>
+          <w:highlight w:val="yellow"/>
+        </w:rPr>
+        <w:t>. Para</w:t>
+      </w:r>
+      <w:r>
+        <w:rPr>
+          <w:rFonts w:ascii="Times New Roman" w:hAnsi="Times New Roman"/>
+          <w:color w:val="000000" w:themeColor="text1"/>
+          <w:sz w:val="24"/>
+          <w:szCs w:val="24"/>
+          <w:highlight w:val="yellow"/>
+        </w:rPr>
+        <w:t xml:space="preserve"> e</w:t>
+      </w:r>
+      <w:r>
+        <w:rPr>
+          <w:rFonts w:ascii="Times New Roman" w:hAnsi="Times New Roman"/>
+          <w:color w:val="000000" w:themeColor="text1"/>
+          <w:sz w:val="24"/>
+          <w:szCs w:val="24"/>
+          <w:highlight w:val="yellow"/>
+        </w:rPr>
+        <w:t>llo se genero unas</w:t>
+      </w:r>
+      <w:r>
+        <w:rPr>
+          <w:rFonts w:ascii="Times New Roman" w:hAnsi="Times New Roman"/>
+          <w:color w:val="000000" w:themeColor="text1"/>
+          <w:sz w:val="24"/>
+          <w:szCs w:val="24"/>
+          <w:highlight w:val="yellow"/>
+        </w:rPr>
+        <w:t xml:space="preserve"> guías de observación</w:t>
+      </w:r>
+      <w:r>
+        <w:rPr>
+          <w:rFonts w:ascii="Times New Roman" w:hAnsi="Times New Roman"/>
+          <w:color w:val="000000" w:themeColor="text1"/>
+          <w:sz w:val="24"/>
+          <w:szCs w:val="24"/>
+          <w:highlight w:val="yellow"/>
+        </w:rPr>
+        <w:t xml:space="preserve"> donde se involucraban los aspectos anteriores además de anexar cuestionarios</w:t>
+      </w:r>
+      <w:r>
+        <w:rPr>
+          <w:rFonts w:ascii="Times New Roman" w:hAnsi="Times New Roman"/>
+          <w:color w:val="000000" w:themeColor="text1"/>
+          <w:sz w:val="24"/>
+          <w:szCs w:val="24"/>
+          <w:highlight w:val="yellow"/>
+        </w:rPr>
+        <w:t>, entrevistas,</w:t>
+      </w:r>
+      <w:r>
+        <w:rPr>
+          <w:rFonts w:ascii="Times New Roman" w:hAnsi="Times New Roman"/>
+          <w:color w:val="000000" w:themeColor="text1"/>
+          <w:sz w:val="24"/>
+          <w:szCs w:val="24"/>
+          <w:highlight w:val="yellow"/>
+        </w:rPr>
+        <w:t xml:space="preserve"> test de aprendizaje entre otros.</w:t>
       </w:r>
     </w:p>
     <w:p>
@@ -982,26 +1275,445 @@
           <w:sz w:val="24"/>
           <w:szCs w:val="24"/>
         </w:rPr>
-        <w:t xml:space="preserve">Conforme a mi punto de vista sugiero que esta percepción de los alumnos hacia las matemáticas es causada por la falta de ambientalizar </w:t>
-      </w:r>
-      <w:r>
-        <w:rPr>
-          <w:rFonts w:ascii="Times New Roman" w:hAnsi="Times New Roman"/>
-          <w:color w:val="000000" w:themeColor="text1"/>
-          <w:sz w:val="24"/>
-          <w:szCs w:val="24"/>
-        </w:rPr>
-        <w:t>la enseñanza, debido a que existe una enseñanza unidireccional, es decir, que el docente es el encargado de explicar la forma de resolver problemas matemáticos a través de un algoritmo y que el estudiante es el que percibe esta enseñanza de manera pasiva. Por lo que esto afecta a que los estudiantes no aprendan de manera significativa y que las matemáticas sean consideradas como difíciles</w:t>
-      </w:r>
-      <w:r>
-        <w:rPr>
-          <w:rFonts w:ascii="Times New Roman" w:hAnsi="Times New Roman"/>
-          <w:color w:val="000000" w:themeColor="text1"/>
-          <w:sz w:val="24"/>
-          <w:szCs w:val="24"/>
-        </w:rPr>
-        <w:t>, generando en si barrearas de aprendizaje.</w:t>
-      </w:r>
+        <w:t xml:space="preserve">Como docente en formación </w:t>
+      </w:r>
+      <w:r>
+        <w:rPr>
+          <w:rFonts w:ascii="Times New Roman" w:hAnsi="Times New Roman"/>
+          <w:color w:val="000000" w:themeColor="text1"/>
+          <w:sz w:val="24"/>
+          <w:szCs w:val="24"/>
+        </w:rPr>
+        <w:t xml:space="preserve">observe </w:t>
+      </w:r>
+      <w:r>
+        <w:rPr>
+          <w:rFonts w:ascii="Times New Roman" w:hAnsi="Times New Roman"/>
+          <w:color w:val="000000" w:themeColor="text1"/>
+          <w:sz w:val="24"/>
+          <w:szCs w:val="24"/>
+          <w:highlight w:val="yellow"/>
+        </w:rPr>
+        <w:t>que los estudiantes tiene</w:t>
+      </w:r>
+      <w:r>
+        <w:rPr>
+          <w:rFonts w:ascii="Times New Roman" w:hAnsi="Times New Roman"/>
+          <w:color w:val="000000" w:themeColor="text1"/>
+          <w:sz w:val="24"/>
+          <w:szCs w:val="24"/>
+          <w:highlight w:val="yellow"/>
+        </w:rPr>
+        <w:t>n</w:t>
+      </w:r>
+      <w:r>
+        <w:rPr>
+          <w:rFonts w:ascii="Times New Roman" w:hAnsi="Times New Roman"/>
+          <w:color w:val="000000" w:themeColor="text1"/>
+          <w:sz w:val="24"/>
+          <w:szCs w:val="24"/>
+          <w:highlight w:val="yellow"/>
+        </w:rPr>
+        <w:t xml:space="preserve"> la dificultad</w:t>
+      </w:r>
+      <w:r>
+        <w:rPr>
+          <w:rFonts w:ascii="Times New Roman" w:hAnsi="Times New Roman"/>
+          <w:color w:val="000000" w:themeColor="text1"/>
+          <w:sz w:val="24"/>
+          <w:szCs w:val="24"/>
+        </w:rPr>
+        <w:t xml:space="preserve"> de aprender matemáticas,</w:t>
+      </w:r>
+      <w:r>
+        <w:rPr>
+          <w:rFonts w:ascii="Times New Roman" w:hAnsi="Times New Roman"/>
+          <w:color w:val="000000" w:themeColor="text1"/>
+          <w:sz w:val="24"/>
+          <w:szCs w:val="24"/>
+        </w:rPr>
+        <w:t xml:space="preserve"> </w:t>
+      </w:r>
+      <w:r>
+        <w:rPr>
+          <w:rFonts w:ascii="Times New Roman" w:hAnsi="Times New Roman"/>
+          <w:color w:val="000000" w:themeColor="text1"/>
+          <w:sz w:val="24"/>
+          <w:szCs w:val="24"/>
+          <w:highlight w:val="yellow"/>
+        </w:rPr>
+        <w:t>en donde cada estudiante</w:t>
+      </w:r>
+      <w:r>
+        <w:rPr>
+          <w:rFonts w:ascii="Times New Roman" w:hAnsi="Times New Roman"/>
+          <w:color w:val="000000" w:themeColor="text1"/>
+          <w:sz w:val="24"/>
+          <w:szCs w:val="24"/>
+        </w:rPr>
+        <w:t xml:space="preserve"> me comentaba que los procesos y algoritmos matemáticos al momento de ser explicados se les hacía confuso, claramente basándome en un cuestionario aplicado</w:t>
+      </w:r>
+      <w:r>
+        <w:rPr>
+          <w:rFonts w:ascii="Times New Roman" w:hAnsi="Times New Roman"/>
+          <w:color w:val="000000" w:themeColor="text1"/>
+          <w:sz w:val="24"/>
+          <w:szCs w:val="24"/>
+        </w:rPr>
+        <w:t>,</w:t>
+      </w:r>
+      <w:r>
+        <w:rPr>
+          <w:rFonts w:ascii="Times New Roman" w:hAnsi="Times New Roman"/>
+          <w:color w:val="000000" w:themeColor="text1"/>
+          <w:sz w:val="24"/>
+          <w:szCs w:val="24"/>
+        </w:rPr>
+        <w:t xml:space="preserve"> </w:t>
+      </w:r>
+      <w:r>
+        <w:rPr>
+          <w:rFonts w:ascii="Times New Roman" w:hAnsi="Times New Roman"/>
+          <w:color w:val="000000" w:themeColor="text1"/>
+          <w:sz w:val="24"/>
+          <w:szCs w:val="24"/>
+        </w:rPr>
+        <w:t>donde se incluyó la siguiente pregunta</w:t>
+      </w:r>
+      <w:r>
+        <w:rPr>
+          <w:rFonts w:ascii="Times New Roman" w:hAnsi="Times New Roman"/>
+          <w:color w:val="000000" w:themeColor="text1"/>
+          <w:sz w:val="24"/>
+          <w:szCs w:val="24"/>
+        </w:rPr>
+        <w:t>:</w:t>
+      </w:r>
+    </w:p>
+    <w:p>
+      <w:pPr>
+        <w:spacing w:line="360" w:lineRule="auto"/>
+        <w:jc w:val="both"/>
+        <w:rPr>
+          <w:rFonts w:ascii="Times New Roman" w:hAnsi="Times New Roman"/>
+          <w:color w:val="000000" w:themeColor="text1"/>
+          <w:sz w:val="24"/>
+          <w:szCs w:val="24"/>
+        </w:rPr>
+      </w:pPr>
+      <w:r>
+        <w:rPr>
+          <w:rFonts w:ascii="Times New Roman" w:hAnsi="Times New Roman"/>
+          <w:color w:val="000000" w:themeColor="text1"/>
+          <w:sz w:val="24"/>
+          <w:szCs w:val="24"/>
+        </w:rPr>
+        <w:t>¿por qué el disgusto hacia las matemáticas?</w:t>
+      </w:r>
+      <w:r>
+        <w:rPr>
+          <w:rFonts w:ascii="Times New Roman" w:hAnsi="Times New Roman"/>
+          <w:color w:val="000000" w:themeColor="text1"/>
+          <w:sz w:val="24"/>
+          <w:szCs w:val="24"/>
+        </w:rPr>
+        <w:t xml:space="preserve"> </w:t>
+      </w:r>
+    </w:p>
+    <w:p>
+      <w:pPr>
+        <w:spacing w:line="360" w:lineRule="auto"/>
+        <w:jc w:val="both"/>
+        <w:rPr>
+          <w:rFonts w:ascii="Times New Roman" w:hAnsi="Times New Roman"/>
+          <w:color w:val="000000" w:themeColor="text1"/>
+          <w:sz w:val="24"/>
+          <w:szCs w:val="24"/>
+        </w:rPr>
+      </w:pPr>
+      <w:r>
+        <w:rPr>
+          <w:rFonts w:ascii="Times New Roman" w:hAnsi="Times New Roman"/>
+          <w:color w:val="000000" w:themeColor="text1"/>
+          <w:sz w:val="24"/>
+          <w:szCs w:val="24"/>
+        </w:rPr>
+        <w:t>La gran diversidad de respuestas obtenidas en el cuestionario</w:t>
+      </w:r>
+      <w:r>
+        <w:rPr>
+          <w:rFonts w:ascii="Times New Roman" w:hAnsi="Times New Roman"/>
+          <w:color w:val="000000" w:themeColor="text1"/>
+          <w:sz w:val="24"/>
+          <w:szCs w:val="24"/>
+        </w:rPr>
+        <w:t xml:space="preserve"> me dio la pauta d</w:t>
+      </w:r>
+      <w:r>
+        <w:rPr>
+          <w:rFonts w:ascii="Times New Roman" w:hAnsi="Times New Roman"/>
+          <w:color w:val="000000" w:themeColor="text1"/>
+          <w:sz w:val="24"/>
+          <w:szCs w:val="24"/>
+        </w:rPr>
+        <w:t>e</w:t>
+      </w:r>
+      <w:r>
+        <w:rPr>
+          <w:rFonts w:ascii="Times New Roman" w:hAnsi="Times New Roman"/>
+          <w:color w:val="000000" w:themeColor="text1"/>
+          <w:sz w:val="24"/>
+          <w:szCs w:val="24"/>
+        </w:rPr>
+        <w:t xml:space="preserve"> formular estas interrogantes;</w:t>
+      </w:r>
+    </w:p>
+    <w:p>
+      <w:pPr>
+        <w:spacing w:line="360" w:lineRule="auto"/>
+        <w:jc w:val="both"/>
+        <w:rPr>
+          <w:rFonts w:ascii="Times New Roman" w:hAnsi="Times New Roman"/>
+          <w:color w:val="000000" w:themeColor="text1"/>
+          <w:sz w:val="24"/>
+          <w:szCs w:val="24"/>
+        </w:rPr>
+      </w:pPr>
+      <w:r>
+        <w:rPr>
+          <w:rFonts w:ascii="Times New Roman" w:hAnsi="Times New Roman"/>
+          <w:color w:val="000000" w:themeColor="text1"/>
+          <w:sz w:val="24"/>
+          <w:szCs w:val="24"/>
+        </w:rPr>
+        <w:t xml:space="preserve"> ¿Cuál es el agente causante del por qué se perciben difíciles las matemáticas</w:t>
+      </w:r>
+      <w:r>
+        <w:rPr>
+          <w:rFonts w:ascii="Times New Roman" w:hAnsi="Times New Roman"/>
+          <w:color w:val="000000" w:themeColor="text1"/>
+          <w:sz w:val="24"/>
+          <w:szCs w:val="24"/>
+        </w:rPr>
+        <w:t xml:space="preserve"> en los alumnos </w:t>
+      </w:r>
+      <w:r>
+        <w:rPr>
+          <w:rFonts w:ascii="Times New Roman" w:hAnsi="Times New Roman"/>
+          <w:color w:val="000000" w:themeColor="text1"/>
+          <w:sz w:val="24"/>
+          <w:szCs w:val="24"/>
+        </w:rPr>
+        <w:t>de educación secundaria</w:t>
+      </w:r>
+      <w:r>
+        <w:rPr>
+          <w:rFonts w:ascii="Times New Roman" w:hAnsi="Times New Roman"/>
+          <w:color w:val="000000" w:themeColor="text1"/>
+          <w:sz w:val="24"/>
+          <w:szCs w:val="24"/>
+        </w:rPr>
+        <w:t>?</w:t>
+      </w:r>
+    </w:p>
+    <w:p>
+      <w:pPr>
+        <w:spacing w:line="360" w:lineRule="auto"/>
+        <w:jc w:val="both"/>
+        <w:rPr>
+          <w:rFonts w:ascii="Times New Roman" w:hAnsi="Times New Roman"/>
+          <w:color w:val="000000" w:themeColor="text1"/>
+          <w:sz w:val="24"/>
+          <w:szCs w:val="24"/>
+        </w:rPr>
+      </w:pPr>
+      <w:r>
+        <w:rPr>
+          <w:rFonts w:ascii="Times New Roman" w:hAnsi="Times New Roman"/>
+          <w:color w:val="000000" w:themeColor="text1"/>
+          <w:sz w:val="24"/>
+          <w:szCs w:val="24"/>
+        </w:rPr>
+        <w:t xml:space="preserve"> ¿A caso serán la explicación del docente? </w:t>
+      </w:r>
+    </w:p>
+    <w:p>
+      <w:pPr>
+        <w:spacing w:line="360" w:lineRule="auto"/>
+        <w:jc w:val="both"/>
+        <w:rPr>
+          <w:rFonts w:ascii="Times New Roman" w:hAnsi="Times New Roman"/>
+          <w:color w:val="000000" w:themeColor="text1"/>
+          <w:sz w:val="24"/>
+          <w:szCs w:val="24"/>
+        </w:rPr>
+      </w:pPr>
+      <w:r>
+        <w:rPr>
+          <w:rFonts w:ascii="Times New Roman" w:hAnsi="Times New Roman"/>
+          <w:color w:val="000000" w:themeColor="text1"/>
+          <w:sz w:val="24"/>
+          <w:szCs w:val="24"/>
+        </w:rPr>
+        <w:t>¿La falta de técnicas didácticas</w:t>
+      </w:r>
+      <w:r>
+        <w:rPr>
+          <w:rFonts w:ascii="Times New Roman" w:hAnsi="Times New Roman"/>
+          <w:color w:val="000000" w:themeColor="text1"/>
+          <w:sz w:val="24"/>
+          <w:szCs w:val="24"/>
+        </w:rPr>
+        <w:t xml:space="preserve"> utilizadas</w:t>
+      </w:r>
+      <w:r>
+        <w:rPr>
+          <w:rFonts w:ascii="Times New Roman" w:hAnsi="Times New Roman"/>
+          <w:color w:val="000000" w:themeColor="text1"/>
+          <w:sz w:val="24"/>
+          <w:szCs w:val="24"/>
+        </w:rPr>
+        <w:t xml:space="preserve">? </w:t>
+      </w:r>
+    </w:p>
+    <w:p>
+      <w:pPr>
+        <w:spacing w:line="360" w:lineRule="auto"/>
+        <w:jc w:val="both"/>
+        <w:rPr>
+          <w:rFonts w:ascii="Times New Roman" w:hAnsi="Times New Roman"/>
+          <w:color w:val="000000" w:themeColor="text1"/>
+          <w:sz w:val="24"/>
+          <w:szCs w:val="24"/>
+        </w:rPr>
+      </w:pPr>
+      <w:r>
+        <w:rPr>
+          <w:rFonts w:ascii="Times New Roman" w:hAnsi="Times New Roman"/>
+          <w:color w:val="000000" w:themeColor="text1"/>
+          <w:sz w:val="24"/>
+          <w:szCs w:val="24"/>
+        </w:rPr>
+        <w:t>¿El ambiente en aula o la falta de contextualizar las problemáticas matemáticas?</w:t>
+      </w:r>
+    </w:p>
+    <w:p>
+      <w:pPr>
+        <w:spacing w:line="360" w:lineRule="auto"/>
+        <w:jc w:val="both"/>
+        <w:rPr>
+          <w:rFonts w:ascii="Times New Roman" w:hAnsi="Times New Roman"/>
+          <w:color w:val="000000" w:themeColor="text1"/>
+          <w:sz w:val="24"/>
+          <w:szCs w:val="24"/>
+        </w:rPr>
+      </w:pPr>
+    </w:p>
+    <w:p>
+      <w:pPr>
+        <w:spacing w:line="360" w:lineRule="auto"/>
+        <w:jc w:val="both"/>
+        <w:rPr>
+          <w:rFonts w:ascii="Times New Roman" w:hAnsi="Times New Roman"/>
+          <w:color w:val="000000" w:themeColor="text1"/>
+          <w:sz w:val="24"/>
+          <w:szCs w:val="24"/>
+        </w:rPr>
+      </w:pPr>
+      <w:r>
+        <w:rPr>
+          <w:rFonts w:ascii="Times New Roman" w:hAnsi="Times New Roman"/>
+          <w:color w:val="000000" w:themeColor="text1"/>
+          <w:sz w:val="24"/>
+          <w:szCs w:val="24"/>
+        </w:rPr>
+        <w:lastRenderedPageBreak/>
+        <w:t>Con este panorama que observe</w:t>
+      </w:r>
+      <w:r>
+        <w:rPr>
+          <w:rFonts w:ascii="Times New Roman" w:hAnsi="Times New Roman"/>
+          <w:color w:val="000000" w:themeColor="text1"/>
+          <w:sz w:val="24"/>
+          <w:szCs w:val="24"/>
+        </w:rPr>
+        <w:t xml:space="preserve"> de los alumnos </w:t>
+      </w:r>
+      <w:r>
+        <w:rPr>
+          <w:rFonts w:ascii="Times New Roman" w:hAnsi="Times New Roman"/>
+          <w:color w:val="000000" w:themeColor="text1"/>
+          <w:sz w:val="24"/>
+          <w:szCs w:val="24"/>
+        </w:rPr>
+        <w:t xml:space="preserve"> hacia el </w:t>
+      </w:r>
+      <w:r>
+        <w:rPr>
+          <w:rFonts w:ascii="Times New Roman" w:hAnsi="Times New Roman"/>
+          <w:color w:val="000000" w:themeColor="text1"/>
+          <w:sz w:val="24"/>
+          <w:szCs w:val="24"/>
+        </w:rPr>
+        <w:t xml:space="preserve">apatía </w:t>
+      </w:r>
+      <w:r>
+        <w:rPr>
+          <w:rFonts w:ascii="Times New Roman" w:hAnsi="Times New Roman"/>
+          <w:color w:val="000000" w:themeColor="text1"/>
+          <w:sz w:val="24"/>
+          <w:szCs w:val="24"/>
+        </w:rPr>
+        <w:t>por las matemáticas</w:t>
+      </w:r>
+      <w:r>
+        <w:rPr>
+          <w:rFonts w:ascii="Times New Roman" w:hAnsi="Times New Roman"/>
+          <w:color w:val="000000" w:themeColor="text1"/>
+          <w:sz w:val="24"/>
+          <w:szCs w:val="24"/>
+        </w:rPr>
+        <w:t>,</w:t>
+      </w:r>
+      <w:r>
+        <w:rPr>
+          <w:rFonts w:ascii="Times New Roman" w:hAnsi="Times New Roman"/>
+          <w:color w:val="000000" w:themeColor="text1"/>
+          <w:sz w:val="24"/>
+          <w:szCs w:val="24"/>
+        </w:rPr>
+        <w:t xml:space="preserve"> </w:t>
+      </w:r>
+      <w:r>
+        <w:rPr>
+          <w:rFonts w:ascii="Times New Roman" w:hAnsi="Times New Roman"/>
+          <w:color w:val="000000" w:themeColor="text1"/>
+          <w:sz w:val="24"/>
+          <w:szCs w:val="24"/>
+        </w:rPr>
+        <w:t xml:space="preserve">considero </w:t>
+      </w:r>
+      <w:r>
+        <w:rPr>
+          <w:rFonts w:ascii="Times New Roman" w:hAnsi="Times New Roman"/>
+          <w:color w:val="000000" w:themeColor="text1"/>
+          <w:sz w:val="24"/>
+          <w:szCs w:val="24"/>
+        </w:rPr>
+        <w:t xml:space="preserve">que es un reto para el docente generar  una atmosfera de aprendizaje para la enseñanza de las matemáticas. </w:t>
+      </w:r>
+    </w:p>
+    <w:p>
+      <w:pPr>
+        <w:spacing w:line="360" w:lineRule="auto"/>
+        <w:jc w:val="both"/>
+        <w:rPr>
+          <w:rFonts w:ascii="Times New Roman" w:hAnsi="Times New Roman"/>
+          <w:color w:val="000000" w:themeColor="text1"/>
+          <w:sz w:val="24"/>
+          <w:szCs w:val="24"/>
+        </w:rPr>
+      </w:pPr>
     </w:p>
     <w:p>
       <w:pPr>
@@ -1056,7 +1768,7 @@
 </file>
 
 <file path=word/numbering.xml><?xml version="1.0" encoding="utf-8"?>
-<w:numbering xmlns:wpc="http://schemas.microsoft.com/office/word/2010/wordprocessingCanvas" xmlns:cx="http://schemas.microsoft.com/office/drawing/2014/chartex" xmlns:cx1="http://schemas.microsoft.com/office/drawing/2015/9/8/chartex" xmlns:cx2="http://schemas.microsoft.com/office/drawing/2015/10/21/chartex" xmlns:cx3="http://schemas.microsoft.com/office/drawing/2016/5/9/chartex" xmlns:cx4="http://schemas.microsoft.com/office/drawing/2016/5/10/chartex" xmlns:cx5="http://schemas.microsoft.com/office/drawing/2016/5/11/chartex" xmlns:cx6="http://schemas.microsoft.com/office/drawing/2016/5/12/chartex" xmlns:cx7="http://schemas.microsoft.com/office/drawing/2016/5/13/chartex" xmlns:cx8="http://schemas.microsoft.com/office/drawing/2016/5/14/chartex" xmlns:mc="http://schemas.openxmlformats.org/markup-compatibility/2006" xmlns:aink="http://schemas.microsoft.com/office/drawing/2016/ink" xmlns:am3d="http://schemas.microsoft.com/office/drawing/2017/model3d" xmlns:o="urn:schemas-microsoft-com:office:office" xmlns:r="http://schemas.openxmlformats.org/officeDocument/2006/relationships" xmlns:m="http://schemas.openxmlformats.org/officeDocument/2006/math" xmlns:v="urn:schemas-microsoft-com:vml" xmlns:wp14="http://schemas.microsoft.com/office/word/2010/wordprocessingDrawing" xmlns:wp="http://schemas.openxmlformats.org/drawingml/2006/wordprocessingDrawing" xmlns:w10="urn:schemas-microsoft-com:office:word" xmlns:w="http://schemas.openxmlformats.org/wordprocessingml/2006/main" xmlns:w14="http://schemas.microsoft.com/office/word/2010/wordml" xmlns:w15="http://schemas.microsoft.com/office/word/2012/wordml" xmlns:w16cex="http://schemas.microsoft.com/office/word/2018/wordml/cex" xmlns:w16cid="http://schemas.microsoft.com/office/word/2016/wordml/cid" xmlns:w16="http://schemas.microsoft.com/office/word/2018/wordml" xmlns:w16sdtdh="http://schemas.microsoft.com/office/word/2020/wordml/sdtdatahash" xmlns:w16se="http://schemas.microsoft.com/office/word/2015/wordml/symex" xmlns:wpg="http://schemas.microsoft.com/office/word/2010/wordprocessingGroup" xmlns:wpi="http://schemas.microsoft.com/office/word/2010/wordprocessingInk" xmlns:wne="http://schemas.microsoft.com/office/word/2006/wordml" xmlns:wps="http://schemas.microsoft.com/office/word/2010/wordprocessingShape" mc:Ignorable="w14 w15 w16se w16cid w16 w16cex w16sdtdh wp14">
+<w:numbering xmlns:wpc="http://schemas.microsoft.com/office/word/2010/wordprocessingCanvas" xmlns:cx="http://schemas.microsoft.com/office/drawing/2014/chartex" xmlns:cx1="http://schemas.microsoft.com/office/drawing/2015/9/8/chartex" xmlns:cx2="http://schemas.microsoft.com/office/drawing/2015/10/21/chartex" xmlns:cx3="http://schemas.microsoft.com/office/drawing/2016/5/9/chartex" xmlns:cx4="http://schemas.microsoft.com/office/drawing/2016/5/10/chartex" xmlns:cx5="http://schemas.microsoft.com/office/drawing/2016/5/11/chartex" xmlns:cx6="http://schemas.microsoft.com/office/drawing/2016/5/12/chartex" xmlns:cx7="http://schemas.microsoft.com/office/drawing/2016/5/13/chartex" xmlns:cx8="http://schemas.microsoft.com/office/drawing/2016/5/14/chartex" xmlns:mc="http://schemas.openxmlformats.org/markup-compatibility/2006" xmlns:aink="http://schemas.microsoft.com/office/drawing/2016/ink" xmlns:am3d="http://schemas.microsoft.com/office/drawing/2017/model3d" xmlns:o="urn:schemas-microsoft-com:office:office" xmlns:oel="http://schemas.microsoft.com/office/2019/extlst" xmlns:r="http://schemas.openxmlformats.org/officeDocument/2006/relationships" xmlns:m="http://schemas.openxmlformats.org/officeDocument/2006/math" xmlns:v="urn:schemas-microsoft-com:vml" xmlns:wp14="http://schemas.microsoft.com/office/word/2010/wordprocessingDrawing" xmlns:wp="http://schemas.openxmlformats.org/drawingml/2006/wordprocessingDrawing" xmlns:w10="urn:schemas-microsoft-com:office:word" xmlns:w="http://schemas.openxmlformats.org/wordprocessingml/2006/main" xmlns:w14="http://schemas.microsoft.com/office/word/2010/wordml" xmlns:w15="http://schemas.microsoft.com/office/word/2012/wordml" xmlns:w16cex="http://schemas.microsoft.com/office/word/2018/wordml/cex" xmlns:w16cid="http://schemas.microsoft.com/office/word/2016/wordml/cid" xmlns:w16="http://schemas.microsoft.com/office/word/2018/wordml" xmlns:w16du="http://schemas.microsoft.com/office/word/2023/wordml/word16du" xmlns:w16sdtdh="http://schemas.microsoft.com/office/word/2020/wordml/sdtdatahash" xmlns:w16se="http://schemas.microsoft.com/office/word/2015/wordml/symex" xmlns:wpg="http://schemas.microsoft.com/office/word/2010/wordprocessingGroup" xmlns:wpi="http://schemas.microsoft.com/office/word/2010/wordprocessingInk" xmlns:wne="http://schemas.microsoft.com/office/word/2006/wordml" xmlns:wps="http://schemas.microsoft.com/office/word/2010/wordprocessingShape" mc:Ignorable="w14 w15 w16se w16cid w16 w16cex w16sdtdh w16du wp14">
   <w:abstractNum w:abstractNumId="0" w15:restartNumberingAfterBreak="0">
     <w:nsid w:val="140F4436"/>
     <w:multiLevelType w:val="hybridMultilevel"/>
@@ -1369,20 +2081,20 @@
       </w:rPr>
     </w:lvl>
   </w:abstractNum>
-  <w:num w:numId="1">
+  <w:num w:numId="1" w16cid:durableId="805777602">
     <w:abstractNumId w:val="2"/>
   </w:num>
-  <w:num w:numId="2">
+  <w:num w:numId="2" w16cid:durableId="474685478">
     <w:abstractNumId w:val="0"/>
   </w:num>
-  <w:num w:numId="3">
+  <w:num w:numId="3" w16cid:durableId="719324559">
     <w:abstractNumId w:val="1"/>
   </w:num>
 </w:numbering>
 </file>
 
 <file path=word/styles.xml><?xml version="1.0" encoding="utf-8"?>
-<w:styles xmlns:mc="http://schemas.openxmlformats.org/markup-compatibility/2006" xmlns:r="http://schemas.openxmlformats.org/officeDocument/2006/relationships" xmlns:w="http://schemas.openxmlformats.org/wordprocessingml/2006/main" xmlns:w14="http://schemas.microsoft.com/office/word/2010/wordml" xmlns:w15="http://schemas.microsoft.com/office/word/2012/wordml" xmlns:w16cex="http://schemas.microsoft.com/office/word/2018/wordml/cex" xmlns:w16cid="http://schemas.microsoft.com/office/word/2016/wordml/cid" xmlns:w16="http://schemas.microsoft.com/office/word/2018/wordml" xmlns:w16sdtdh="http://schemas.microsoft.com/office/word/2020/wordml/sdtdatahash" xmlns:w16se="http://schemas.microsoft.com/office/word/2015/wordml/symex" mc:Ignorable="w14 w15 w16se w16cid w16 w16cex w16sdtdh">
+<w:styles xmlns:mc="http://schemas.openxmlformats.org/markup-compatibility/2006" xmlns:r="http://schemas.openxmlformats.org/officeDocument/2006/relationships" xmlns:w="http://schemas.openxmlformats.org/wordprocessingml/2006/main" xmlns:w14="http://schemas.microsoft.com/office/word/2010/wordml" xmlns:w15="http://schemas.microsoft.com/office/word/2012/wordml" xmlns:w16cex="http://schemas.microsoft.com/office/word/2018/wordml/cex" xmlns:w16cid="http://schemas.microsoft.com/office/word/2016/wordml/cid" xmlns:w16="http://schemas.microsoft.com/office/word/2018/wordml" xmlns:w16du="http://schemas.microsoft.com/office/word/2023/wordml/word16du" xmlns:w16sdtdh="http://schemas.microsoft.com/office/word/2020/wordml/sdtdatahash" xmlns:w16se="http://schemas.microsoft.com/office/word/2015/wordml/symex" mc:Ignorable="w14 w15 w16se w16cid w16 w16cex w16sdtdh w16du">
   <w:docDefaults>
     <w:rPrDefault>
       <w:rPr>

</xml_diff>